<commit_message>
updated assignment 2 & added assignment number 3- 09-NOV-2023
</commit_message>
<xml_diff>
--- a/2. Jenkins- Assignment.docx
+++ b/2. Jenkins- Assignment.docx
@@ -119,6 +119,9 @@
         <w:t>.</w:t>
       </w:r>
       <w:r>
+        <w:rPr>
+          <w:noProof/>
+        </w:rPr>
         <w:drawing>
           <wp:inline distT="0" distB="0" distL="0" distR="0" wp14:anchorId="207ABE9E" wp14:editId="7ADD60FE">
             <wp:extent cx="5731510" cy="2668905"/>
@@ -182,6 +185,9 @@
         <w:t xml:space="preserve"> Cloned git repository on local machine.</w:t>
       </w:r>
       <w:r>
+        <w:rPr>
+          <w:noProof/>
+        </w:rPr>
         <w:drawing>
           <wp:inline distT="0" distB="0" distL="0" distR="0" wp14:anchorId="0C41CC7B" wp14:editId="7633C968">
             <wp:extent cx="5731510" cy="1037590"/>
@@ -245,10 +251,7 @@
         <w:t xml:space="preserve"> </w:t>
       </w:r>
       <w:r>
-        <w:t xml:space="preserve">Created 3 release branches for first 3 quarter release- 2023Q1, 2023Q2, 2023Q3 and pushed 3 branches to git repository. </w:t>
-      </w:r>
-      <w:r>
-        <w:t xml:space="preserve">Branching strategy used- </w:t>
+        <w:t xml:space="preserve">Created 3 release branches for first 3 quarter release- 2023Q1, 2023Q2, 2023Q3 and pushed 3 branches to git repository. Branching strategy used- </w:t>
       </w:r>
       <w:r>
         <w:rPr>
@@ -262,6 +265,9 @@
         <w:t>.</w:t>
       </w:r>
       <w:r>
+        <w:rPr>
+          <w:noProof/>
+        </w:rPr>
         <w:drawing>
           <wp:inline distT="0" distB="0" distL="0" distR="0" wp14:anchorId="0C3C2880" wp14:editId="33F444F8">
             <wp:extent cx="5731510" cy="1466215"/>
@@ -324,6 +330,7 @@
         <w:rPr>
           <w:b/>
           <w:bCs/>
+          <w:noProof/>
           <w:color w:val="FF0000"/>
         </w:rPr>
         <w:lastRenderedPageBreak/>
@@ -608,10 +615,10 @@
       </w:pPr>
       <w:r>
         <w:drawing>
-          <wp:inline distT="0" distB="0" distL="0" distR="0" wp14:anchorId="4FF3EE49" wp14:editId="2F51D745">
+          <wp:inline distT="0" distB="0" distL="0" distR="0" wp14:anchorId="2845C4F9" wp14:editId="6CD18EA1">
             <wp:extent cx="5731510" cy="2668905"/>
-            <wp:effectExtent l="152400" t="152400" r="364490" b="360045"/>
-            <wp:docPr id="173490814" name="Picture 1"/>
+            <wp:effectExtent l="57150" t="19050" r="59690" b="93345"/>
+            <wp:docPr id="1418705545" name="Picture 1"/>
             <wp:cNvGraphicFramePr>
               <a:graphicFrameLocks xmlns:a="http://schemas.openxmlformats.org/drawingml/2006/main" noChangeAspect="1"/>
             </wp:cNvGraphicFramePr>
@@ -619,7 +626,7 @@
               <a:graphicData uri="http://schemas.openxmlformats.org/drawingml/2006/picture">
                 <pic:pic xmlns:pic="http://schemas.openxmlformats.org/drawingml/2006/picture">
                   <pic:nvPicPr>
-                    <pic:cNvPr id="173490814" name=""/>
+                    <pic:cNvPr id="1418705545" name=""/>
                     <pic:cNvPicPr/>
                   </pic:nvPicPr>
                   <pic:blipFill>
@@ -636,14 +643,11 @@
                     <a:prstGeom prst="rect">
                       <a:avLst/>
                     </a:prstGeom>
-                    <a:ln>
-                      <a:noFill/>
-                    </a:ln>
                     <a:effectLst>
-                      <a:outerShdw blurRad="292100" dist="139700" dir="2700000" algn="tl" rotWithShape="0">
-                        <a:srgbClr val="333333">
-                          <a:alpha val="65000"/>
-                        </a:srgbClr>
+                      <a:outerShdw blurRad="50800" dist="38100" dir="5400000" algn="t" rotWithShape="0">
+                        <a:prstClr val="black">
+                          <a:alpha val="40000"/>
+                        </a:prstClr>
                       </a:outerShdw>
                     </a:effectLst>
                   </pic:spPr>
@@ -679,31 +683,34 @@
           <w:bCs/>
           <w:color w:val="C00000"/>
         </w:rPr>
+        <w:t xml:space="preserve">BUILD RESULT AFTER RUNNING </w:t>
+      </w:r>
+      <w:r>
+        <w:rPr>
+          <w:b/>
+          <w:bCs/>
+          <w:color w:val="FF0000"/>
+        </w:rPr>
+        <w:t>JOB 2023Q</w:t>
+      </w:r>
+      <w:r>
+        <w:rPr>
+          <w:b/>
+          <w:bCs/>
+          <w:color w:val="FF0000"/>
+        </w:rPr>
+        <w:t>1</w:t>
+      </w:r>
+    </w:p>
+    <w:p>
+      <w:pPr>
+        <w:spacing w:after="0"/>
+      </w:pPr>
+      <w:r>
+        <w:rPr>
+          <w:noProof/>
+        </w:rPr>
         <w:lastRenderedPageBreak/>
-        <w:t xml:space="preserve">BUILD RESULT AFTER RUNNING </w:t>
-      </w:r>
-      <w:r>
-        <w:rPr>
-          <w:b/>
-          <w:bCs/>
-          <w:color w:val="FF0000"/>
-        </w:rPr>
-        <w:t>JOB 2023Q</w:t>
-      </w:r>
-      <w:r>
-        <w:rPr>
-          <w:b/>
-          <w:bCs/>
-          <w:color w:val="FF0000"/>
-        </w:rPr>
-        <w:t>1</w:t>
-      </w:r>
-    </w:p>
-    <w:p>
-      <w:pPr>
-        <w:spacing w:after="0"/>
-      </w:pPr>
-      <w:r>
         <w:drawing>
           <wp:inline distT="0" distB="0" distL="0" distR="0" wp14:anchorId="5E98C9AF" wp14:editId="48A34EB8">
             <wp:extent cx="5731510" cy="2847975"/>
@@ -773,14 +780,7 @@
           <w:color w:val="FF0000"/>
           <w:u w:val="single"/>
         </w:rPr>
-        <w:t>2023Q</w:t>
-      </w:r>
-      <w:r>
-        <w:rPr>
-          <w:color w:val="FF0000"/>
-          <w:u w:val="single"/>
-        </w:rPr>
-        <w:t>2</w:t>
+        <w:t>2023Q2</w:t>
       </w:r>
     </w:p>
     <w:p>
@@ -918,10 +918,7 @@
         <w:t>Branch Specifier:</w:t>
       </w:r>
       <w:r>
-        <w:t xml:space="preserve"> */2023Q</w:t>
-      </w:r>
-      <w:r>
-        <w:t>2</w:t>
+        <w:t xml:space="preserve"> */2023Q2</w:t>
       </w:r>
     </w:p>
     <w:p>
@@ -945,14 +942,11 @@
         <w:spacing w:after="0"/>
       </w:pPr>
       <w:r>
-        <w:rPr>
-          <w:noProof/>
-        </w:rPr>
         <w:drawing>
-          <wp:inline distT="0" distB="0" distL="0" distR="0" wp14:anchorId="465E2A3F" wp14:editId="2FEA74D1">
-            <wp:extent cx="5731510" cy="2653665"/>
-            <wp:effectExtent l="57150" t="19050" r="59690" b="89535"/>
-            <wp:docPr id="2116079326" name="Picture 1"/>
+          <wp:inline distT="0" distB="0" distL="0" distR="0" wp14:anchorId="21FD6BC5" wp14:editId="19D4A1EF">
+            <wp:extent cx="5731510" cy="2668905"/>
+            <wp:effectExtent l="57150" t="19050" r="59690" b="93345"/>
+            <wp:docPr id="1020666835" name="Picture 1"/>
             <wp:cNvGraphicFramePr>
               <a:graphicFrameLocks xmlns:a="http://schemas.openxmlformats.org/drawingml/2006/main" noChangeAspect="1"/>
             </wp:cNvGraphicFramePr>
@@ -960,11 +954,11 @@
               <a:graphicData uri="http://schemas.openxmlformats.org/drawingml/2006/picture">
                 <pic:pic xmlns:pic="http://schemas.openxmlformats.org/drawingml/2006/picture">
                   <pic:nvPicPr>
-                    <pic:cNvPr id="2116079326" name=""/>
+                    <pic:cNvPr id="1020666835" name=""/>
                     <pic:cNvPicPr/>
                   </pic:nvPicPr>
                   <pic:blipFill>
-                    <a:blip r:embed="rId12"/>
+                    <a:blip r:embed="rId9"/>
                     <a:stretch>
                       <a:fillRect/>
                     </a:stretch>
@@ -972,14 +966,11 @@
                   <pic:spPr>
                     <a:xfrm>
                       <a:off x="0" y="0"/>
-                      <a:ext cx="5731510" cy="2653665"/>
+                      <a:ext cx="5731510" cy="2668905"/>
                     </a:xfrm>
                     <a:prstGeom prst="rect">
                       <a:avLst/>
                     </a:prstGeom>
-                    <a:ln>
-                      <a:noFill/>
-                    </a:ln>
                     <a:effectLst>
                       <a:outerShdw blurRad="50800" dist="38100" dir="5400000" algn="t" rotWithShape="0">
                         <a:prstClr val="black">
@@ -1050,41 +1041,34 @@
           <w:bCs/>
           <w:color w:val="C00000"/>
         </w:rPr>
+        <w:t xml:space="preserve">BUILD RESULT AFTER RUNNING </w:t>
+      </w:r>
+      <w:r>
+        <w:rPr>
+          <w:b/>
+          <w:bCs/>
+          <w:color w:val="FF0000"/>
+        </w:rPr>
+        <w:t>JOB 2023Q2</w:t>
+      </w:r>
+    </w:p>
+    <w:p>
+      <w:pPr>
+        <w:spacing w:after="0"/>
+        <w:rPr>
+          <w:b/>
+          <w:bCs/>
+          <w:color w:val="538135" w:themeColor="accent6" w:themeShade="BF"/>
+        </w:rPr>
+      </w:pPr>
+      <w:r>
+        <w:rPr>
+          <w:b/>
+          <w:bCs/>
+          <w:noProof/>
+          <w:color w:val="538135" w:themeColor="accent6" w:themeShade="BF"/>
+        </w:rPr>
         <w:lastRenderedPageBreak/>
-        <w:t xml:space="preserve">BUILD RESULT AFTER RUNNING </w:t>
-      </w:r>
-      <w:r>
-        <w:rPr>
-          <w:b/>
-          <w:bCs/>
-          <w:color w:val="FF0000"/>
-        </w:rPr>
-        <w:t>JOB 2023Q</w:t>
-      </w:r>
-      <w:r>
-        <w:rPr>
-          <w:b/>
-          <w:bCs/>
-          <w:color w:val="FF0000"/>
-        </w:rPr>
-        <w:t>2</w:t>
-      </w:r>
-    </w:p>
-    <w:p>
-      <w:pPr>
-        <w:spacing w:after="0"/>
-        <w:rPr>
-          <w:b/>
-          <w:bCs/>
-          <w:color w:val="538135" w:themeColor="accent6" w:themeShade="BF"/>
-        </w:rPr>
-      </w:pPr>
-      <w:r>
-        <w:rPr>
-          <w:b/>
-          <w:bCs/>
-          <w:color w:val="538135" w:themeColor="accent6" w:themeShade="BF"/>
-        </w:rPr>
         <w:drawing>
           <wp:inline distT="0" distB="0" distL="0" distR="0" wp14:anchorId="14E48535" wp14:editId="2BC09E55">
             <wp:extent cx="5731510" cy="2835910"/>
@@ -1101,7 +1085,7 @@
                     <pic:cNvPicPr/>
                   </pic:nvPicPr>
                   <pic:blipFill>
-                    <a:blip r:embed="rId13"/>
+                    <a:blip r:embed="rId12"/>
                     <a:stretch>
                       <a:fillRect/>
                     </a:stretch>
@@ -1165,14 +1149,7 @@
           <w:color w:val="FF0000"/>
           <w:u w:val="single"/>
         </w:rPr>
-        <w:t>2023Q</w:t>
-      </w:r>
-      <w:r>
-        <w:rPr>
-          <w:color w:val="FF0000"/>
-          <w:u w:val="single"/>
-        </w:rPr>
-        <w:t>3</w:t>
+        <w:t>2023Q3</w:t>
       </w:r>
     </w:p>
     <w:p>
@@ -1268,7 +1245,7 @@
       <w:r>
         <w:t xml:space="preserve"> </w:t>
       </w:r>
-      <w:hyperlink r:id="rId14" w:history="1">
+      <w:hyperlink r:id="rId13" w:history="1">
         <w:r>
           <w:rPr>
             <w:rStyle w:val="Hyperlink"/>
@@ -1310,10 +1287,7 @@
         <w:t>Branch Specifier:</w:t>
       </w:r>
       <w:r>
-        <w:t xml:space="preserve"> */2023Q</w:t>
-      </w:r>
-      <w:r>
-        <w:t>3</w:t>
+        <w:t xml:space="preserve"> */2023Q3</w:t>
       </w:r>
     </w:p>
     <w:p>
@@ -1348,10 +1322,10 @@
           <w:color w:val="538135" w:themeColor="accent6" w:themeShade="BF"/>
         </w:rPr>
         <w:drawing>
-          <wp:inline distT="0" distB="0" distL="0" distR="0" wp14:anchorId="3A36AA06" wp14:editId="2BD1679C">
+          <wp:inline distT="0" distB="0" distL="0" distR="0" wp14:anchorId="0D96E1D6" wp14:editId="66CF5F12">
             <wp:extent cx="5731510" cy="2668905"/>
             <wp:effectExtent l="57150" t="19050" r="59690" b="93345"/>
-            <wp:docPr id="916126370" name="Picture 1"/>
+            <wp:docPr id="1881563812" name="Picture 1"/>
             <wp:cNvGraphicFramePr>
               <a:graphicFrameLocks xmlns:a="http://schemas.openxmlformats.org/drawingml/2006/main" noChangeAspect="1"/>
             </wp:cNvGraphicFramePr>
@@ -1359,11 +1333,11 @@
               <a:graphicData uri="http://schemas.openxmlformats.org/drawingml/2006/picture">
                 <pic:pic xmlns:pic="http://schemas.openxmlformats.org/drawingml/2006/picture">
                   <pic:nvPicPr>
-                    <pic:cNvPr id="916126370" name=""/>
+                    <pic:cNvPr id="1881563812" name=""/>
                     <pic:cNvPicPr/>
                   </pic:nvPicPr>
                   <pic:blipFill>
-                    <a:blip r:embed="rId15"/>
+                    <a:blip r:embed="rId9"/>
                     <a:stretch>
                       <a:fillRect/>
                     </a:stretch>
@@ -1376,9 +1350,6 @@
                     <a:prstGeom prst="rect">
                       <a:avLst/>
                     </a:prstGeom>
-                    <a:ln>
-                      <a:noFill/>
-                    </a:ln>
                     <a:effectLst>
                       <a:outerShdw blurRad="50800" dist="38100" dir="5400000" algn="t" rotWithShape="0">
                         <a:prstClr val="black">
@@ -1441,6 +1412,7 @@
         <w:rPr>
           <w:b/>
           <w:bCs/>
+          <w:noProof/>
           <w:color w:val="538135" w:themeColor="accent6" w:themeShade="BF"/>
         </w:rPr>
         <w:lastRenderedPageBreak/>
@@ -1460,7 +1432,7 @@
                     <pic:cNvPicPr/>
                   </pic:nvPicPr>
                   <pic:blipFill>
-                    <a:blip r:embed="rId16"/>
+                    <a:blip r:embed="rId14"/>
                     <a:stretch>
                       <a:fillRect/>
                     </a:stretch>
@@ -1544,6 +1516,7 @@
         <w:rPr>
           <w:b/>
           <w:bCs/>
+          <w:noProof/>
           <w:color w:val="538135" w:themeColor="accent6" w:themeShade="BF"/>
         </w:rPr>
         <w:drawing>
@@ -1562,7 +1535,7 @@
                     <pic:cNvPicPr/>
                   </pic:nvPicPr>
                   <pic:blipFill>
-                    <a:blip r:embed="rId17"/>
+                    <a:blip r:embed="rId15"/>
                     <a:stretch>
                       <a:fillRect/>
                     </a:stretch>

</xml_diff>